<commit_message>
Pregrad practice sent to superviser
</commit_message>
<xml_diff>
--- a/reports/pregrad-practice/ind-plan.docx
+++ b/reports/pregrad-practice/ind-plan.docx
@@ -1376,15 +1376,7 @@
                 <w:szCs w:val="24"/>
               </w:rPr>
               <w:lastRenderedPageBreak/>
-              <w:t xml:space="preserve">предложенных </w:t>
-            </w:r>
-            <w:r>
-              <w:rPr>
-                <w:rFonts w:ascii="Times New Roman" w:hAnsi="Times New Roman" w:cs="Times New Roman"/>
-                <w:sz w:val="24"/>
-                <w:szCs w:val="24"/>
-              </w:rPr>
-              <w:t xml:space="preserve">архитектуры </w:t>
+              <w:t xml:space="preserve">предложенных архитектуры </w:t>
             </w:r>
             <w:r>
               <w:rPr>
@@ -1414,116 +1406,12 @@
               <w:jc w:val="both"/>
               <w:rPr>
                 <w:rFonts w:ascii="Times New Roman" w:hAnsi="Times New Roman" w:cs="Times New Roman"/>
-                <w:sz w:val="24"/>
-                <w:szCs w:val="24"/>
+                <w:sz w:val="28"/>
+                <w:szCs w:val="28"/>
               </w:rPr>
             </w:pPr>
-            <w:r>
-              <w:rPr>
-                <w:rFonts w:ascii="Times New Roman" w:hAnsi="Times New Roman" w:cs="Times New Roman"/>
-                <w:sz w:val="24"/>
-                <w:szCs w:val="24"/>
-              </w:rPr>
-              <w:t>Подготовка тестового окружения</w:t>
-            </w:r>
-            <w:r>
-              <w:rPr>
-                <w:rFonts w:ascii="Times New Roman" w:hAnsi="Times New Roman" w:cs="Times New Roman"/>
-                <w:sz w:val="24"/>
-                <w:szCs w:val="24"/>
-              </w:rPr>
-              <w:t>,</w:t>
-            </w:r>
-            <w:r>
-              <w:rPr>
-                <w:rFonts w:ascii="Times New Roman" w:hAnsi="Times New Roman" w:cs="Times New Roman"/>
-                <w:sz w:val="24"/>
-                <w:szCs w:val="24"/>
-              </w:rPr>
-              <w:t xml:space="preserve"> </w:t>
-            </w:r>
-            <w:r>
-              <w:rPr>
-                <w:rFonts w:ascii="Times New Roman" w:hAnsi="Times New Roman" w:cs="Times New Roman"/>
-                <w:sz w:val="24"/>
-                <w:szCs w:val="24"/>
-              </w:rPr>
-              <w:t>с</w:t>
-            </w:r>
-            <w:r>
-              <w:rPr>
-                <w:rFonts w:ascii="Times New Roman" w:hAnsi="Times New Roman" w:cs="Times New Roman"/>
-                <w:sz w:val="24"/>
-                <w:szCs w:val="24"/>
-              </w:rPr>
-              <w:t xml:space="preserve">бор и обработка данных по результатам </w:t>
-            </w:r>
-            <w:r>
-              <w:rPr>
-                <w:rFonts w:ascii="Times New Roman" w:hAnsi="Times New Roman" w:cs="Times New Roman"/>
-                <w:sz w:val="24"/>
-                <w:szCs w:val="24"/>
-              </w:rPr>
-              <w:t xml:space="preserve">предварительного </w:t>
-            </w:r>
             <w:bookmarkStart w:id="5" w:name="_GoBack"/>
             <w:bookmarkEnd w:id="5"/>
-            <w:r>
-              <w:rPr>
-                <w:rFonts w:ascii="Times New Roman" w:hAnsi="Times New Roman" w:cs="Times New Roman"/>
-                <w:sz w:val="24"/>
-                <w:szCs w:val="24"/>
-              </w:rPr>
-              <w:t xml:space="preserve">тестирования </w:t>
-            </w:r>
-            <w:r>
-              <w:rPr>
-                <w:rFonts w:ascii="Times New Roman" w:hAnsi="Times New Roman" w:cs="Times New Roman"/>
-                <w:sz w:val="24"/>
-                <w:szCs w:val="24"/>
-              </w:rPr>
-              <w:t>модуля</w:t>
-            </w:r>
-            <w:r>
-              <w:rPr>
-                <w:rFonts w:ascii="Times New Roman" w:hAnsi="Times New Roman" w:cs="Times New Roman"/>
-                <w:sz w:val="24"/>
-                <w:szCs w:val="24"/>
-              </w:rPr>
-              <w:t>.</w:t>
-            </w:r>
-          </w:p>
-          <w:p>
-            <w:pPr>
-              <w:pStyle w:val="a7"/>
-              <w:numPr>
-                <w:ilvl w:val="0"/>
-                <w:numId w:val="1"/>
-              </w:numPr>
-              <w:ind w:left="430" w:hanging="430"/>
-              <w:jc w:val="both"/>
-              <w:rPr>
-                <w:rFonts w:ascii="Times New Roman" w:hAnsi="Times New Roman" w:cs="Times New Roman"/>
-                <w:sz w:val="28"/>
-                <w:szCs w:val="28"/>
-              </w:rPr>
-            </w:pPr>
-            <w:r>
-              <w:rPr>
-                <w:rFonts w:ascii="Times New Roman" w:hAnsi="Times New Roman" w:cs="Times New Roman"/>
-                <w:sz w:val="24"/>
-                <w:szCs w:val="24"/>
-              </w:rPr>
-              <w:t xml:space="preserve">Анализ полученных результатов тестирования в соотвествии с </w:t>
-            </w:r>
-            <w:r>
-              <w:rPr>
-                <w:rFonts w:ascii="Times New Roman" w:hAnsi="Times New Roman" w:cs="Times New Roman"/>
-                <w:sz w:val="24"/>
-                <w:szCs w:val="24"/>
-              </w:rPr>
-              <w:t xml:space="preserve">требованиями к системе, обозначенними в рамках ВКР. </w:t>
-            </w:r>
             <w:r>
               <w:rPr>
                 <w:rFonts w:ascii="Times New Roman" w:hAnsi="Times New Roman" w:cs="Times New Roman"/>
@@ -1617,7 +1505,7 @@
                 <w:sz w:val="24"/>
                 <w:szCs w:val="24"/>
               </w:rPr>
-              <w:t>Вывод о соотношении теоретического описания алгоритма и модуля с практической реализацией.</w:t>
+              <w:t>Вывод о соотношении теоретического описания модуля с практической реализацией.</w:t>
             </w:r>
           </w:p>
           <w:p>
@@ -4180,7 +4068,7 @@
 </file>
 
 <file path=customXml/itemProps1.xml><?xml version="1.0" encoding="utf-8"?>
-<ds:datastoreItem xmlns:ds="http://schemas.openxmlformats.org/officeDocument/2006/customXml" ds:itemID="{DF5CE489-6AAD-4DEC-8A7B-529879FD6273}">
+<ds:datastoreItem xmlns:ds="http://schemas.openxmlformats.org/officeDocument/2006/customXml" ds:itemID="{B37FEAC1-0DD7-4C7E-B924-DC8A22916BC0}">
   <ds:schemaRefs>
     <ds:schemaRef ds:uri="http://schemas.openxmlformats.org/officeDocument/2006/bibliography"/>
   </ds:schemaRefs>

</xml_diff>